<commit_message>
Correct some errors + rewrite some paragraphs
</commit_message>
<xml_diff>
--- a/report/BTP - Domain Selection.docx
+++ b/report/BTP - Domain Selection.docx
@@ -239,7 +239,6 @@
                 <w:lang w:val="en-US"/>
               </w:rPr>
             </w:pPr>
-            <w:proofErr w:type="spellStart"/>
             <w:r>
               <w:rPr>
                 <w:sz w:val="18"/>
@@ -248,7 +247,6 @@
               </w:rPr>
               <w:t>Bakhshayesh</w:t>
             </w:r>
-            <w:proofErr w:type="spellEnd"/>
           </w:p>
         </w:tc>
         <w:tc>
@@ -566,7 +564,25 @@
           <w:szCs w:val="18"/>
           <w:lang w:val="en-US"/>
         </w:rPr>
-        <w:t xml:space="preserve">This Project focuses on the traffic flow using the datasets from </w:t>
+        <w:t xml:space="preserve">This </w:t>
+      </w:r>
+      <w:r>
+        <w:rPr>
+          <w:bCs/>
+          <w:sz w:val="18"/>
+          <w:szCs w:val="18"/>
+          <w:lang w:val="en-US"/>
+        </w:rPr>
+        <w:t>p</w:t>
+      </w:r>
+      <w:r>
+        <w:rPr>
+          <w:bCs/>
+          <w:sz w:val="18"/>
+          <w:szCs w:val="18"/>
+          <w:lang w:val="en-US"/>
+        </w:rPr>
+        <w:t xml:space="preserve">roject focuses on the traffic flow using the datasets from </w:t>
       </w:r>
       <w:hyperlink r:id="rId7" w:history="1">
         <w:r>
@@ -608,43 +624,61 @@
           <w:szCs w:val="18"/>
           <w:lang w:val="en-US"/>
         </w:rPr>
-        <w:t xml:space="preserve">This dataset has been chosen </w:t>
-      </w:r>
-      <w:r>
-        <w:rPr>
-          <w:bCs/>
-          <w:sz w:val="18"/>
-          <w:szCs w:val="18"/>
-          <w:lang w:val="en-US"/>
-        </w:rPr>
-        <w:t>to</w:t>
-      </w:r>
-      <w:r>
-        <w:rPr>
-          <w:bCs/>
-          <w:sz w:val="18"/>
-          <w:szCs w:val="18"/>
-          <w:lang w:val="en-US"/>
-        </w:rPr>
-        <w:t xml:space="preserve"> represent a </w:t>
-      </w:r>
-      <w:r>
-        <w:rPr>
-          <w:bCs/>
-          <w:sz w:val="18"/>
-          <w:szCs w:val="18"/>
-          <w:lang w:val="en-US"/>
-        </w:rPr>
-        <w:t>real-world</w:t>
-      </w:r>
-      <w:r>
-        <w:rPr>
-          <w:bCs/>
-          <w:sz w:val="18"/>
-          <w:szCs w:val="18"/>
-          <w:lang w:val="en-US"/>
-        </w:rPr>
-        <w:t xml:space="preserve"> scenario through a </w:t>
+        <w:t>Th</w:t>
+      </w:r>
+      <w:r>
+        <w:rPr>
+          <w:bCs/>
+          <w:sz w:val="18"/>
+          <w:szCs w:val="18"/>
+          <w:lang w:val="en-US"/>
+        </w:rPr>
+        <w:t>ese</w:t>
+      </w:r>
+      <w:r>
+        <w:rPr>
+          <w:bCs/>
+          <w:sz w:val="18"/>
+          <w:szCs w:val="18"/>
+          <w:lang w:val="en-US"/>
+        </w:rPr>
+        <w:t xml:space="preserve"> dataset</w:t>
+      </w:r>
+      <w:r>
+        <w:rPr>
+          <w:bCs/>
+          <w:sz w:val="18"/>
+          <w:szCs w:val="18"/>
+          <w:lang w:val="en-US"/>
+        </w:rPr>
+        <w:t>s</w:t>
+      </w:r>
+      <w:r>
+        <w:rPr>
+          <w:bCs/>
+          <w:sz w:val="18"/>
+          <w:szCs w:val="18"/>
+          <w:lang w:val="en-US"/>
+        </w:rPr>
+        <w:t xml:space="preserve"> ha</w:t>
+      </w:r>
+      <w:r>
+        <w:rPr>
+          <w:bCs/>
+          <w:sz w:val="18"/>
+          <w:szCs w:val="18"/>
+          <w:lang w:val="en-US"/>
+        </w:rPr>
+        <w:t>ve</w:t>
+      </w:r>
+      <w:r>
+        <w:rPr>
+          <w:bCs/>
+          <w:sz w:val="18"/>
+          <w:szCs w:val="18"/>
+          <w:lang w:val="en-US"/>
+        </w:rPr>
+        <w:t xml:space="preserve"> been chosen to represent a real-world scenario through a </w:t>
       </w:r>
       <w:r>
         <w:rPr>
@@ -680,16 +714,7 @@
           <w:szCs w:val="18"/>
           <w:lang w:val="en-US"/>
         </w:rPr>
-        <w:t>atabase.</w:t>
-      </w:r>
-      <w:r>
-        <w:rPr>
-          <w:bCs/>
-          <w:sz w:val="18"/>
-          <w:szCs w:val="18"/>
-          <w:lang w:val="en-US"/>
-        </w:rPr>
-        <w:t xml:space="preserve"> </w:t>
+        <w:t xml:space="preserve">atabase. </w:t>
       </w:r>
     </w:p>
     <w:p>
@@ -709,7 +734,25 @@
           <w:szCs w:val="18"/>
           <w:lang w:val="en-US"/>
         </w:rPr>
-        <w:t xml:space="preserve">This is particularly interesting since, while data analysis is available and </w:t>
+        <w:t>This is particularly interesting since, while data analysis is</w:t>
+      </w:r>
+      <w:r>
+        <w:rPr>
+          <w:bCs/>
+          <w:sz w:val="18"/>
+          <w:szCs w:val="18"/>
+          <w:lang w:val="en-US"/>
+        </w:rPr>
+        <w:t xml:space="preserve"> already</w:t>
+      </w:r>
+      <w:r>
+        <w:rPr>
+          <w:bCs/>
+          <w:sz w:val="18"/>
+          <w:szCs w:val="18"/>
+          <w:lang w:val="en-US"/>
+        </w:rPr>
+        <w:t xml:space="preserve"> available and </w:t>
       </w:r>
       <w:r>
         <w:rPr>
@@ -781,7 +824,25 @@
           <w:szCs w:val="18"/>
           <w:lang w:val="en-US"/>
         </w:rPr>
-        <w:t>latform, putting everything together in a simple</w:t>
+        <w:t>latform,</w:t>
+      </w:r>
+      <w:r>
+        <w:rPr>
+          <w:bCs/>
+          <w:sz w:val="18"/>
+          <w:szCs w:val="18"/>
+          <w:lang w:val="en-US"/>
+        </w:rPr>
+        <w:t xml:space="preserve"> bringing</w:t>
+      </w:r>
+      <w:r>
+        <w:rPr>
+          <w:bCs/>
+          <w:sz w:val="18"/>
+          <w:szCs w:val="18"/>
+          <w:lang w:val="en-US"/>
+        </w:rPr>
+        <w:t xml:space="preserve"> everything together in a simple</w:t>
       </w:r>
       <w:r>
         <w:rPr>
@@ -817,75 +878,34 @@
           <w:szCs w:val="18"/>
           <w:lang w:val="en-US"/>
         </w:rPr>
-        <w:t xml:space="preserve">query database </w:t>
-      </w:r>
-      <w:r>
-        <w:rPr>
-          <w:bCs/>
-          <w:sz w:val="18"/>
-          <w:szCs w:val="18"/>
-          <w:lang w:val="en-US"/>
-        </w:rPr>
-        <w:t>to</w:t>
-      </w:r>
-      <w:r>
-        <w:rPr>
-          <w:bCs/>
-          <w:sz w:val="18"/>
-          <w:szCs w:val="18"/>
-          <w:lang w:val="en-US"/>
-        </w:rPr>
-        <w:t xml:space="preserve"> infer more data through connected graphs is something we deemed useful for the community.</w:t>
-      </w:r>
-    </w:p>
-    <w:p>
-      <w:pPr>
-        <w:spacing w:after="0"/>
-        <w:rPr>
-          <w:bCs/>
-          <w:sz w:val="18"/>
-          <w:szCs w:val="18"/>
-          <w:lang w:val="en-US"/>
-        </w:rPr>
-      </w:pPr>
-      <w:r>
-        <w:rPr>
-          <w:bCs/>
-          <w:sz w:val="18"/>
-          <w:szCs w:val="18"/>
-          <w:lang w:val="en-US"/>
-        </w:rPr>
-        <w:t xml:space="preserve">We deemed it especially important because we wanted to contribute to the </w:t>
-      </w:r>
-      <w:r>
-        <w:rPr>
-          <w:bCs/>
-          <w:i/>
-          <w:sz w:val="18"/>
-          <w:szCs w:val="18"/>
-          <w:lang w:val="en-US"/>
-        </w:rPr>
-        <w:t>"Citt</w:t>
-      </w:r>
-      <w:r>
-        <w:rPr>
-          <w:bCs/>
-          <w:i/>
-          <w:sz w:val="18"/>
-          <w:szCs w:val="18"/>
-          <w:lang w:val="en-US"/>
-        </w:rPr>
-        <w:t>à</w:t>
-      </w:r>
-      <w:r>
-        <w:rPr>
-          <w:bCs/>
-          <w:i/>
-          <w:sz w:val="18"/>
-          <w:szCs w:val="18"/>
-          <w:lang w:val="en-US"/>
-        </w:rPr>
-        <w:t xml:space="preserve"> 30"</w:t>
+        <w:t xml:space="preserve">query database to </w:t>
+      </w:r>
+      <w:r>
+        <w:rPr>
+          <w:bCs/>
+          <w:sz w:val="18"/>
+          <w:szCs w:val="18"/>
+          <w:lang w:val="en-US"/>
+        </w:rPr>
+        <w:t>extrapolate</w:t>
+      </w:r>
+      <w:r>
+        <w:rPr>
+          <w:bCs/>
+          <w:sz w:val="18"/>
+          <w:szCs w:val="18"/>
+          <w:lang w:val="en-US"/>
+        </w:rPr>
+        <w:t xml:space="preserve"> more data through connected graphs is something we </w:t>
+      </w:r>
+      <w:r>
+        <w:rPr>
+          <w:bCs/>
+          <w:sz w:val="18"/>
+          <w:szCs w:val="18"/>
+          <w:lang w:val="en-US"/>
+        </w:rPr>
+        <w:t>retained</w:t>
       </w:r>
       <w:r>
         <w:rPr>
@@ -903,28 +923,47 @@
           <w:szCs w:val="18"/>
           <w:lang w:val="en-US"/>
         </w:rPr>
-        <w:t>p</w:t>
-      </w:r>
-      <w:r>
-        <w:rPr>
-          <w:bCs/>
-          <w:sz w:val="18"/>
-          <w:szCs w:val="18"/>
-          <w:lang w:val="en-US"/>
-        </w:rPr>
-        <w:t xml:space="preserve">roject linked </w:t>
+        <w:t xml:space="preserve">interesting for us and </w:t>
+      </w:r>
+      <w:r>
+        <w:rPr>
+          <w:bCs/>
+          <w:sz w:val="18"/>
+          <w:szCs w:val="18"/>
+          <w:lang w:val="en-US"/>
+        </w:rPr>
+        <w:t xml:space="preserve">useful </w:t>
+      </w:r>
+      <w:r>
+        <w:rPr>
+          <w:bCs/>
+          <w:sz w:val="18"/>
+          <w:szCs w:val="18"/>
+          <w:lang w:val="en-US"/>
+        </w:rPr>
+        <w:t xml:space="preserve">due </w:t>
+      </w:r>
+      <w:r>
+        <w:rPr>
+          <w:bCs/>
+          <w:sz w:val="18"/>
+          <w:szCs w:val="18"/>
+          <w:lang w:val="en-US"/>
+        </w:rPr>
+        <w:t xml:space="preserve">to the </w:t>
       </w:r>
       <w:hyperlink r:id="rId8" w:history="1">
         <w:r>
           <w:rPr>
             <w:rStyle w:val="Collegamentoipertestuale"/>
             <w:bCs/>
+            <w:i/>
             <w:color w:val="4C94D8" w:themeColor="text2" w:themeTint="80"/>
             <w:sz w:val="18"/>
             <w:szCs w:val="18"/>
             <w:lang w:val="en-US"/>
           </w:rPr>
-          <w:t>here</w:t>
+          <w:t>"Città 30"</w:t>
         </w:r>
       </w:hyperlink>
       <w:r>
@@ -934,34 +973,52 @@
           <w:szCs w:val="18"/>
           <w:lang w:val="en-US"/>
         </w:rPr>
-        <w:t xml:space="preserve"> and</w:t>
-      </w:r>
-      <w:r>
-        <w:rPr>
-          <w:bCs/>
-          <w:sz w:val="18"/>
-          <w:szCs w:val="18"/>
-          <w:lang w:val="en-US"/>
-        </w:rPr>
-        <w:t xml:space="preserve"> see </w:t>
-      </w:r>
-      <w:r>
-        <w:rPr>
-          <w:bCs/>
-          <w:sz w:val="18"/>
-          <w:szCs w:val="18"/>
-          <w:lang w:val="en-US"/>
-        </w:rPr>
-        <w:t>whether</w:t>
-      </w:r>
-      <w:r>
-        <w:rPr>
-          <w:bCs/>
-          <w:sz w:val="18"/>
-          <w:szCs w:val="18"/>
-          <w:lang w:val="en-US"/>
-        </w:rPr>
-        <w:t xml:space="preserve"> the choice of the infrastructure changes aligns with the data we have for future work we will be able to import new data and compare the results to previous years easily.</w:t>
+        <w:t xml:space="preserve"> </w:t>
+      </w:r>
+      <w:r>
+        <w:rPr>
+          <w:bCs/>
+          <w:sz w:val="18"/>
+          <w:szCs w:val="18"/>
+          <w:lang w:val="en-US"/>
+        </w:rPr>
+        <w:t>p</w:t>
+      </w:r>
+      <w:r>
+        <w:rPr>
+          <w:bCs/>
+          <w:sz w:val="18"/>
+          <w:szCs w:val="18"/>
+          <w:lang w:val="en-US"/>
+        </w:rPr>
+        <w:t xml:space="preserve">roject </w:t>
+      </w:r>
+      <w:r>
+        <w:rPr>
+          <w:bCs/>
+          <w:sz w:val="18"/>
+          <w:szCs w:val="18"/>
+          <w:lang w:val="en-US"/>
+        </w:rPr>
+        <w:t xml:space="preserve">that will take place </w:t>
+      </w:r>
+      <w:r>
+        <w:rPr>
+          <w:bCs/>
+          <w:sz w:val="18"/>
+          <w:szCs w:val="18"/>
+          <w:lang w:val="en-US"/>
+        </w:rPr>
+        <w:t xml:space="preserve">in Bologna </w:t>
+      </w:r>
+      <w:r>
+        <w:rPr>
+          <w:bCs/>
+          <w:sz w:val="18"/>
+          <w:szCs w:val="18"/>
+          <w:lang w:val="en-US"/>
+        </w:rPr>
+        <w:t>in the next years.</w:t>
       </w:r>
     </w:p>
     <w:p>
@@ -1090,7 +1147,6 @@
         </w:rPr>
         <w:t xml:space="preserve">"Archi </w:t>
       </w:r>
-      <w:proofErr w:type="spellStart"/>
       <w:r>
         <w:rPr>
           <w:bCs/>
@@ -1109,45 +1165,16 @@
           <w:szCs w:val="18"/>
           <w:lang w:val="en-US"/>
         </w:rPr>
-        <w:t>tradali</w:t>
-      </w:r>
-      <w:proofErr w:type="spellEnd"/>
-      <w:r>
-        <w:rPr>
-          <w:bCs/>
-          <w:i/>
-          <w:sz w:val="18"/>
-          <w:szCs w:val="18"/>
-          <w:lang w:val="en-US"/>
-        </w:rPr>
-        <w:t>"</w:t>
-      </w:r>
-      <w:r>
-        <w:rPr>
-          <w:bCs/>
-          <w:sz w:val="18"/>
-          <w:szCs w:val="18"/>
-          <w:lang w:val="en-US"/>
-        </w:rPr>
-        <w:t xml:space="preserve"> datasets that </w:t>
-      </w:r>
-      <w:r>
-        <w:rPr>
-          <w:bCs/>
-          <w:sz w:val="18"/>
-          <w:szCs w:val="18"/>
-          <w:lang w:val="en-US"/>
-        </w:rPr>
-        <w:t>include</w:t>
-      </w:r>
-      <w:r>
-        <w:rPr>
-          <w:bCs/>
-          <w:sz w:val="18"/>
-          <w:szCs w:val="18"/>
-          <w:lang w:val="en-US"/>
-        </w:rPr>
-        <w:t xml:space="preserve"> all the roads and street infrastructures, </w:t>
+        <w:t>tradali"</w:t>
+      </w:r>
+      <w:r>
+        <w:rPr>
+          <w:bCs/>
+          <w:sz w:val="18"/>
+          <w:szCs w:val="18"/>
+          <w:lang w:val="en-US"/>
+        </w:rPr>
+        <w:t xml:space="preserve"> datasets that include all the roads and street infrastructures, </w:t>
       </w:r>
       <w:r>
         <w:rPr>
@@ -1203,61 +1230,7 @@
           <w:szCs w:val="18"/>
           <w:lang w:val="en-US"/>
         </w:rPr>
-        <w:t xml:space="preserve">Despite this, linking everything is particularly tricky, since the data is not always directly correlated, but we're confident that due to the nature of a </w:t>
-      </w:r>
-      <w:r>
-        <w:rPr>
-          <w:bCs/>
-          <w:sz w:val="18"/>
-          <w:szCs w:val="18"/>
-          <w:lang w:val="en-US"/>
-        </w:rPr>
-        <w:t>g</w:t>
-      </w:r>
-      <w:r>
-        <w:rPr>
-          <w:bCs/>
-          <w:sz w:val="18"/>
-          <w:szCs w:val="18"/>
-          <w:lang w:val="en-US"/>
-        </w:rPr>
-        <w:t xml:space="preserve">raph </w:t>
-      </w:r>
-      <w:r>
-        <w:rPr>
-          <w:bCs/>
-          <w:sz w:val="18"/>
-          <w:szCs w:val="18"/>
-          <w:lang w:val="en-US"/>
-        </w:rPr>
-        <w:t>d</w:t>
-      </w:r>
-      <w:r>
-        <w:rPr>
-          <w:bCs/>
-          <w:sz w:val="18"/>
-          <w:szCs w:val="18"/>
-          <w:lang w:val="en-US"/>
-        </w:rPr>
-        <w:t>atabase</w:t>
-      </w:r>
-      <w:r>
-        <w:rPr>
-          <w:bCs/>
-          <w:sz w:val="18"/>
-          <w:szCs w:val="18"/>
-          <w:lang w:val="en-US"/>
-        </w:rPr>
-        <w:t>,</w:t>
-      </w:r>
-      <w:r>
-        <w:rPr>
-          <w:bCs/>
-          <w:sz w:val="18"/>
-          <w:szCs w:val="18"/>
-          <w:lang w:val="en-US"/>
-        </w:rPr>
-        <w:t xml:space="preserve"> we can easily connect different topics through other common grounds.</w:t>
+        <w:t>Despite that, linking everything is particularly tough, since the data is not always directly correlated, but we believe that thanks to the nature of a graph database, we can easily connect different topics through other common elements.</w:t>
       </w:r>
     </w:p>
     <w:p>
@@ -1277,61 +1250,25 @@
           <w:szCs w:val="18"/>
           <w:lang w:val="en-US"/>
         </w:rPr>
-        <w:t>A</w:t>
-      </w:r>
-      <w:r>
-        <w:rPr>
-          <w:bCs/>
-          <w:sz w:val="18"/>
-          <w:szCs w:val="18"/>
-          <w:lang w:val="en-US"/>
-        </w:rPr>
-        <w:t xml:space="preserve">n </w:t>
-      </w:r>
-      <w:r>
-        <w:rPr>
-          <w:bCs/>
-          <w:sz w:val="18"/>
-          <w:szCs w:val="18"/>
-          <w:lang w:val="en-US"/>
-        </w:rPr>
-        <w:t xml:space="preserve">example </w:t>
-      </w:r>
-      <w:r>
-        <w:rPr>
-          <w:bCs/>
-          <w:sz w:val="18"/>
-          <w:szCs w:val="18"/>
-          <w:lang w:val="en-US"/>
-        </w:rPr>
-        <w:t>co</w:t>
-      </w:r>
-      <w:r>
-        <w:rPr>
-          <w:bCs/>
-          <w:sz w:val="18"/>
-          <w:szCs w:val="18"/>
-          <w:lang w:val="en-US"/>
-        </w:rPr>
-        <w:t xml:space="preserve">uld be the pollution sensors, which don't have a clear street location because of the way they </w:t>
-      </w:r>
-      <w:r>
-        <w:rPr>
-          <w:bCs/>
-          <w:sz w:val="18"/>
-          <w:szCs w:val="18"/>
-          <w:lang w:val="en-US"/>
-        </w:rPr>
-        <w:t>encode</w:t>
-      </w:r>
-      <w:r>
-        <w:rPr>
-          <w:bCs/>
-          <w:sz w:val="18"/>
-          <w:szCs w:val="18"/>
-          <w:lang w:val="en-US"/>
-        </w:rPr>
-        <w:t xml:space="preserve"> it, but by implementing a good parser we can link it to existing roads.</w:t>
+        <w:t>For example</w:t>
+      </w:r>
+      <w:r>
+        <w:rPr>
+          <w:bCs/>
+          <w:sz w:val="18"/>
+          <w:szCs w:val="18"/>
+          <w:lang w:val="en-US"/>
+        </w:rPr>
+        <w:t>,</w:t>
+      </w:r>
+      <w:r>
+        <w:rPr>
+          <w:bCs/>
+          <w:sz w:val="18"/>
+          <w:szCs w:val="18"/>
+          <w:lang w:val="en-US"/>
+        </w:rPr>
+        <w:t xml:space="preserve"> pollution sensors don't have a clear street location, due to the way they have been encoded, but by implementing a parser we can link them to existing roads to highlight their correlation with cars traffic.</w:t>
       </w:r>
     </w:p>
     <w:p>
@@ -1351,537 +1288,24 @@
           <w:szCs w:val="18"/>
           <w:lang w:val="en-US"/>
         </w:rPr>
-        <w:t xml:space="preserve">We also had to consider which years to model as we don't always have the latest data for some tables (for example </w:t>
-      </w:r>
-      <w:r>
-        <w:rPr>
-          <w:bCs/>
-          <w:sz w:val="18"/>
-          <w:szCs w:val="18"/>
-          <w:lang w:val="en-US"/>
-        </w:rPr>
-        <w:t>a</w:t>
-      </w:r>
-      <w:r>
-        <w:rPr>
-          <w:bCs/>
-          <w:sz w:val="18"/>
-          <w:szCs w:val="18"/>
-          <w:lang w:val="en-US"/>
-        </w:rPr>
-        <w:t xml:space="preserve">ccidents </w:t>
-      </w:r>
-      <w:r>
-        <w:rPr>
-          <w:bCs/>
-          <w:sz w:val="18"/>
-          <w:szCs w:val="18"/>
-          <w:lang w:val="en-US"/>
-        </w:rPr>
-        <w:t>d</w:t>
-      </w:r>
-      <w:r>
-        <w:rPr>
-          <w:bCs/>
-          <w:sz w:val="18"/>
-          <w:szCs w:val="18"/>
-          <w:lang w:val="en-US"/>
-        </w:rPr>
-        <w:t xml:space="preserve">ata), and it can get big </w:t>
-      </w:r>
-      <w:r>
-        <w:rPr>
-          <w:bCs/>
-          <w:sz w:val="18"/>
-          <w:szCs w:val="18"/>
-          <w:lang w:val="en-US"/>
-        </w:rPr>
-        <w:t>for what concerns</w:t>
-      </w:r>
-      <w:r>
-        <w:rPr>
-          <w:bCs/>
-          <w:sz w:val="18"/>
-          <w:szCs w:val="18"/>
-          <w:lang w:val="en-US"/>
-        </w:rPr>
-        <w:t xml:space="preserve"> </w:t>
-      </w:r>
-      <w:r>
-        <w:rPr>
-          <w:bCs/>
-          <w:sz w:val="18"/>
-          <w:szCs w:val="18"/>
-          <w:lang w:val="en-US"/>
-        </w:rPr>
-        <w:t>stor</w:t>
-      </w:r>
-      <w:r>
-        <w:rPr>
-          <w:bCs/>
-          <w:sz w:val="18"/>
-          <w:szCs w:val="18"/>
-          <w:lang w:val="en-US"/>
-        </w:rPr>
-        <w:t>age</w:t>
-      </w:r>
-      <w:r>
-        <w:rPr>
-          <w:bCs/>
-          <w:sz w:val="18"/>
-          <w:szCs w:val="18"/>
-          <w:lang w:val="en-US"/>
-        </w:rPr>
-        <w:t xml:space="preserve"> size very fast, which would be outside the scope of the project. It also </w:t>
-      </w:r>
-      <w:r>
-        <w:rPr>
-          <w:bCs/>
-          <w:sz w:val="18"/>
-          <w:szCs w:val="18"/>
-          <w:lang w:val="en-US"/>
-        </w:rPr>
-        <w:t>must</w:t>
-      </w:r>
-      <w:r>
-        <w:rPr>
-          <w:bCs/>
-          <w:sz w:val="18"/>
-          <w:szCs w:val="18"/>
-          <w:lang w:val="en-US"/>
-        </w:rPr>
-        <w:t xml:space="preserve"> be somewhat relevant to the </w:t>
-      </w:r>
-      <w:r>
-        <w:rPr>
-          <w:bCs/>
-          <w:i/>
-          <w:sz w:val="18"/>
-          <w:szCs w:val="18"/>
-          <w:lang w:val="en-US"/>
-        </w:rPr>
-        <w:t>"Citt</w:t>
-      </w:r>
-      <w:r>
-        <w:rPr>
-          <w:bCs/>
-          <w:i/>
-          <w:sz w:val="18"/>
-          <w:szCs w:val="18"/>
-          <w:lang w:val="en-US"/>
-        </w:rPr>
-        <w:t>à</w:t>
-      </w:r>
-      <w:r>
-        <w:rPr>
-          <w:bCs/>
-          <w:i/>
-          <w:sz w:val="18"/>
-          <w:szCs w:val="18"/>
-          <w:lang w:val="en-US"/>
-        </w:rPr>
-        <w:t xml:space="preserve"> 30"</w:t>
-      </w:r>
-      <w:r>
-        <w:rPr>
-          <w:bCs/>
-          <w:sz w:val="18"/>
-          <w:szCs w:val="18"/>
-          <w:lang w:val="en-US"/>
-        </w:rPr>
-        <w:t xml:space="preserve"> </w:t>
-      </w:r>
-      <w:r>
-        <w:rPr>
-          <w:bCs/>
-          <w:sz w:val="18"/>
-          <w:szCs w:val="18"/>
-          <w:lang w:val="en-US"/>
-        </w:rPr>
-        <w:t>p</w:t>
-      </w:r>
-      <w:r>
-        <w:rPr>
-          <w:bCs/>
-          <w:sz w:val="18"/>
-          <w:szCs w:val="18"/>
-          <w:lang w:val="en-US"/>
-        </w:rPr>
-        <w:t xml:space="preserve">roject so the data can't be too old either, for </w:t>
-      </w:r>
-      <w:r>
-        <w:rPr>
-          <w:bCs/>
-          <w:sz w:val="18"/>
-          <w:szCs w:val="18"/>
-          <w:lang w:val="en-US"/>
-        </w:rPr>
-        <w:t>that reason</w:t>
-      </w:r>
-      <w:r>
-        <w:rPr>
-          <w:bCs/>
-          <w:sz w:val="18"/>
-          <w:szCs w:val="18"/>
-          <w:lang w:val="en-US"/>
-        </w:rPr>
-        <w:t xml:space="preserve"> we've chosen datasets from </w:t>
-      </w:r>
-      <w:r>
-        <w:rPr>
-          <w:bCs/>
-          <w:sz w:val="18"/>
-          <w:szCs w:val="18"/>
-          <w:lang w:val="en-US"/>
-        </w:rPr>
-        <w:t>201</w:t>
-      </w:r>
-      <w:r>
-        <w:rPr>
-          <w:bCs/>
-          <w:sz w:val="18"/>
-          <w:szCs w:val="18"/>
-          <w:lang w:val="en-US"/>
-        </w:rPr>
-        <w:t>9</w:t>
-      </w:r>
-      <w:r>
-        <w:rPr>
-          <w:bCs/>
-          <w:sz w:val="18"/>
-          <w:szCs w:val="18"/>
-          <w:lang w:val="en-US"/>
-        </w:rPr>
-        <w:t xml:space="preserve"> to </w:t>
-      </w:r>
-      <w:r>
-        <w:rPr>
-          <w:bCs/>
-          <w:sz w:val="18"/>
-          <w:szCs w:val="18"/>
-          <w:lang w:val="en-US"/>
-        </w:rPr>
-        <w:t>2022.</w:t>
+        <w:t xml:space="preserve">We also had to consider that not all the datasets cover the same period (for example accidents data is from 2018 to 2022 but pollution data is from 2017 to 2023). </w:t>
+      </w:r>
+      <w:r>
+        <w:rPr>
+          <w:bCs/>
+          <w:sz w:val="18"/>
+          <w:szCs w:val="18"/>
+          <w:lang w:val="en-US"/>
+        </w:rPr>
+        <w:t>So, for that reason, we’ve chosen datasets from 2019 to 2022, in which data are available in all datasets.</w:t>
       </w:r>
     </w:p>
     <w:p>
       <w:pPr>
-        <w:spacing w:after="0"/>
-        <w:rPr>
-          <w:bCs/>
-          <w:sz w:val="18"/>
-          <w:szCs w:val="18"/>
-          <w:lang w:val="en-US"/>
-        </w:rPr>
-      </w:pPr>
-      <w:r>
-        <w:rPr>
-          <w:bCs/>
-          <w:sz w:val="18"/>
-          <w:szCs w:val="18"/>
-          <w:lang w:val="en-US"/>
-        </w:rPr>
-        <w:t xml:space="preserve">The largest datasets are the </w:t>
-      </w:r>
-      <w:r>
-        <w:rPr>
-          <w:bCs/>
-          <w:sz w:val="18"/>
-          <w:szCs w:val="18"/>
-          <w:lang w:val="en-US"/>
-        </w:rPr>
-        <w:t>t</w:t>
-      </w:r>
-      <w:r>
-        <w:rPr>
-          <w:bCs/>
-          <w:sz w:val="18"/>
-          <w:szCs w:val="18"/>
-          <w:lang w:val="en-US"/>
-        </w:rPr>
-        <w:t xml:space="preserve">raffic control </w:t>
-      </w:r>
-      <w:r>
-        <w:rPr>
-          <w:bCs/>
-          <w:i/>
-          <w:sz w:val="18"/>
-          <w:szCs w:val="18"/>
-          <w:lang w:val="en-US"/>
-        </w:rPr>
-        <w:t>"</w:t>
-      </w:r>
-      <w:proofErr w:type="spellStart"/>
-      <w:r>
-        <w:rPr>
-          <w:bCs/>
-          <w:i/>
-          <w:sz w:val="18"/>
-          <w:szCs w:val="18"/>
-          <w:lang w:val="en-US"/>
-        </w:rPr>
-        <w:t>Rilevazione</w:t>
-      </w:r>
-      <w:proofErr w:type="spellEnd"/>
-      <w:r>
-        <w:rPr>
-          <w:bCs/>
-          <w:i/>
-          <w:sz w:val="18"/>
-          <w:szCs w:val="18"/>
-          <w:lang w:val="en-US"/>
-        </w:rPr>
-        <w:t xml:space="preserve"> </w:t>
-      </w:r>
-      <w:proofErr w:type="spellStart"/>
-      <w:r>
-        <w:rPr>
-          <w:bCs/>
-          <w:i/>
-          <w:sz w:val="18"/>
-          <w:szCs w:val="18"/>
-          <w:lang w:val="en-US"/>
-        </w:rPr>
-        <w:t>f</w:t>
-      </w:r>
-      <w:r>
-        <w:rPr>
-          <w:bCs/>
-          <w:i/>
-          <w:sz w:val="18"/>
-          <w:szCs w:val="18"/>
-          <w:lang w:val="en-US"/>
-        </w:rPr>
-        <w:t>lusso</w:t>
-      </w:r>
-      <w:proofErr w:type="spellEnd"/>
-      <w:r>
-        <w:rPr>
-          <w:bCs/>
-          <w:i/>
-          <w:sz w:val="18"/>
-          <w:szCs w:val="18"/>
-          <w:lang w:val="en-US"/>
-        </w:rPr>
-        <w:t xml:space="preserve"> </w:t>
-      </w:r>
-      <w:proofErr w:type="spellStart"/>
-      <w:r>
-        <w:rPr>
-          <w:bCs/>
-          <w:i/>
-          <w:sz w:val="18"/>
-          <w:szCs w:val="18"/>
-          <w:lang w:val="en-US"/>
-        </w:rPr>
-        <w:t>v</w:t>
-      </w:r>
-      <w:r>
-        <w:rPr>
-          <w:bCs/>
-          <w:i/>
-          <w:sz w:val="18"/>
-          <w:szCs w:val="18"/>
-          <w:lang w:val="en-US"/>
-        </w:rPr>
-        <w:t>eicoli</w:t>
-      </w:r>
-      <w:proofErr w:type="spellEnd"/>
-      <w:r>
-        <w:rPr>
-          <w:bCs/>
-          <w:i/>
-          <w:sz w:val="18"/>
-          <w:szCs w:val="18"/>
-          <w:lang w:val="en-US"/>
-        </w:rPr>
-        <w:t xml:space="preserve"> </w:t>
-      </w:r>
-      <w:proofErr w:type="spellStart"/>
-      <w:r>
-        <w:rPr>
-          <w:bCs/>
-          <w:i/>
-          <w:sz w:val="18"/>
-          <w:szCs w:val="18"/>
-          <w:lang w:val="en-US"/>
-        </w:rPr>
-        <w:t>tramite</w:t>
-      </w:r>
-      <w:proofErr w:type="spellEnd"/>
-      <w:r>
-        <w:rPr>
-          <w:bCs/>
-          <w:i/>
-          <w:sz w:val="18"/>
-          <w:szCs w:val="18"/>
-          <w:lang w:val="en-US"/>
-        </w:rPr>
-        <w:t xml:space="preserve"> spire"</w:t>
-      </w:r>
-      <w:r>
-        <w:rPr>
-          <w:bCs/>
-          <w:sz w:val="18"/>
-          <w:szCs w:val="18"/>
-          <w:lang w:val="en-US"/>
-        </w:rPr>
-        <w:t xml:space="preserve"> and </w:t>
-      </w:r>
-      <w:r>
-        <w:rPr>
-          <w:bCs/>
-          <w:sz w:val="18"/>
-          <w:szCs w:val="18"/>
-          <w:lang w:val="en-US"/>
-        </w:rPr>
-        <w:t>p</w:t>
-      </w:r>
-      <w:r>
-        <w:rPr>
-          <w:bCs/>
-          <w:sz w:val="18"/>
-          <w:szCs w:val="18"/>
-          <w:lang w:val="en-US"/>
-        </w:rPr>
-        <w:t xml:space="preserve">ollution </w:t>
-      </w:r>
-      <w:r>
-        <w:rPr>
-          <w:bCs/>
-          <w:i/>
-          <w:sz w:val="18"/>
-          <w:szCs w:val="18"/>
-          <w:lang w:val="en-US"/>
-        </w:rPr>
-        <w:t xml:space="preserve">"Dati </w:t>
-      </w:r>
-      <w:proofErr w:type="spellStart"/>
-      <w:r>
-        <w:rPr>
-          <w:bCs/>
-          <w:i/>
-          <w:sz w:val="18"/>
-          <w:szCs w:val="18"/>
-          <w:lang w:val="en-US"/>
-        </w:rPr>
-        <w:t>centraline</w:t>
-      </w:r>
-      <w:proofErr w:type="spellEnd"/>
-      <w:r>
-        <w:rPr>
-          <w:bCs/>
-          <w:i/>
-          <w:sz w:val="18"/>
-          <w:szCs w:val="18"/>
-          <w:lang w:val="en-US"/>
-        </w:rPr>
-        <w:t xml:space="preserve"> </w:t>
-      </w:r>
-      <w:proofErr w:type="spellStart"/>
-      <w:r>
-        <w:rPr>
-          <w:bCs/>
-          <w:i/>
-          <w:sz w:val="18"/>
-          <w:szCs w:val="18"/>
-          <w:lang w:val="en-US"/>
-        </w:rPr>
-        <w:t>qualit</w:t>
-      </w:r>
-      <w:r>
-        <w:rPr>
-          <w:bCs/>
-          <w:i/>
-          <w:sz w:val="18"/>
-          <w:szCs w:val="18"/>
-          <w:lang w:val="en-US"/>
-        </w:rPr>
-        <w:t>à</w:t>
-      </w:r>
-      <w:proofErr w:type="spellEnd"/>
-      <w:r>
-        <w:rPr>
-          <w:bCs/>
-          <w:i/>
-          <w:sz w:val="18"/>
-          <w:szCs w:val="18"/>
-          <w:lang w:val="en-US"/>
-        </w:rPr>
-        <w:t xml:space="preserve"> </w:t>
-      </w:r>
-      <w:proofErr w:type="spellStart"/>
-      <w:r>
-        <w:rPr>
-          <w:bCs/>
-          <w:i/>
-          <w:sz w:val="18"/>
-          <w:szCs w:val="18"/>
-          <w:lang w:val="en-US"/>
-        </w:rPr>
-        <w:t>dell'aria</w:t>
-      </w:r>
-      <w:proofErr w:type="spellEnd"/>
-      <w:r>
-        <w:rPr>
-          <w:bCs/>
-          <w:i/>
-          <w:sz w:val="18"/>
-          <w:szCs w:val="18"/>
-          <w:lang w:val="en-US"/>
-        </w:rPr>
-        <w:t>"</w:t>
-      </w:r>
-      <w:r>
-        <w:rPr>
-          <w:bCs/>
-          <w:sz w:val="18"/>
-          <w:szCs w:val="18"/>
-          <w:lang w:val="en-US"/>
-        </w:rPr>
-        <w:t xml:space="preserve"> as they provide daily data about it being around 300MB and 100MB respectively, the other datasets being roads and </w:t>
-      </w:r>
-      <w:r>
-        <w:rPr>
-          <w:bCs/>
-          <w:sz w:val="18"/>
-          <w:szCs w:val="18"/>
-          <w:lang w:val="en-US"/>
-        </w:rPr>
-        <w:t>accidents</w:t>
-      </w:r>
-      <w:r>
-        <w:rPr>
-          <w:bCs/>
-          <w:sz w:val="18"/>
-          <w:szCs w:val="18"/>
-          <w:lang w:val="en-US"/>
-        </w:rPr>
-        <w:t xml:space="preserve"> data are </w:t>
-      </w:r>
-      <w:r>
-        <w:rPr>
-          <w:bCs/>
-          <w:sz w:val="18"/>
-          <w:szCs w:val="18"/>
-          <w:lang w:val="en-US"/>
-        </w:rPr>
-        <w:t>small</w:t>
-      </w:r>
-      <w:r>
-        <w:rPr>
-          <w:bCs/>
-          <w:sz w:val="18"/>
-          <w:szCs w:val="18"/>
-          <w:lang w:val="en-US"/>
-        </w:rPr>
-        <w:t>.</w:t>
-      </w:r>
-    </w:p>
-    <w:p>
-      <w:pPr>
-        <w:rPr>
-          <w:b/>
+        <w:rPr>
+          <w:bCs/>
+          <w:sz w:val="18"/>
+          <w:szCs w:val="18"/>
           <w:lang w:val="en-US"/>
         </w:rPr>
       </w:pPr>
@@ -1919,15 +1343,7 @@
           <w:sz w:val="18"/>
           <w:szCs w:val="18"/>
         </w:rPr>
-        <w:t>Incidenti stradali</w:t>
-      </w:r>
-      <w:r>
-        <w:rPr>
-          <w:bCs/>
-          <w:sz w:val="18"/>
-          <w:szCs w:val="18"/>
-        </w:rPr>
-        <w:t xml:space="preserve">: </w:t>
+        <w:t xml:space="preserve">Incidenti stradali: </w:t>
       </w:r>
       <w:hyperlink r:id="rId9" w:history="1">
         <w:r>
@@ -1977,31 +1393,7 @@
           <w:sz w:val="18"/>
           <w:szCs w:val="18"/>
         </w:rPr>
-        <w:t>itt</w:t>
-      </w:r>
-      <w:r>
-        <w:rPr>
-          <w:bCs/>
-          <w:sz w:val="18"/>
-          <w:szCs w:val="18"/>
-        </w:rPr>
-        <w:t>à</w:t>
-      </w:r>
-      <w:r>
-        <w:rPr>
-          <w:bCs/>
-          <w:sz w:val="18"/>
-          <w:szCs w:val="18"/>
-        </w:rPr>
-        <w:t xml:space="preserve"> 30</w:t>
-      </w:r>
-      <w:r>
-        <w:rPr>
-          <w:bCs/>
-          <w:sz w:val="18"/>
-          <w:szCs w:val="18"/>
-        </w:rPr>
-        <w:t xml:space="preserve">: </w:t>
+        <w:t xml:space="preserve">ittà 30: </w:t>
       </w:r>
       <w:hyperlink r:id="rId10" w:history="1">
         <w:r>
@@ -2035,15 +1427,7 @@
           <w:sz w:val="18"/>
           <w:szCs w:val="18"/>
         </w:rPr>
-        <w:t>Quartieri di Bologna</w:t>
-      </w:r>
-      <w:r>
-        <w:rPr>
-          <w:bCs/>
-          <w:sz w:val="18"/>
-          <w:szCs w:val="18"/>
-        </w:rPr>
-        <w:t xml:space="preserve">: </w:t>
+        <w:t xml:space="preserve">Quartieri di Bologna: </w:t>
       </w:r>
       <w:hyperlink r:id="rId11" w:history="1">
         <w:r>
@@ -2093,31 +1477,7 @@
           <w:sz w:val="18"/>
           <w:szCs w:val="18"/>
         </w:rPr>
-        <w:t>itt</w:t>
-      </w:r>
-      <w:r>
-        <w:rPr>
-          <w:bCs/>
-          <w:sz w:val="18"/>
-          <w:szCs w:val="18"/>
-        </w:rPr>
-        <w:t>à</w:t>
-      </w:r>
-      <w:r>
-        <w:rPr>
-          <w:bCs/>
-          <w:sz w:val="18"/>
-          <w:szCs w:val="18"/>
-        </w:rPr>
-        <w:t xml:space="preserve"> 30</w:t>
-      </w:r>
-      <w:r>
-        <w:rPr>
-          <w:bCs/>
-          <w:sz w:val="18"/>
-          <w:szCs w:val="18"/>
-        </w:rPr>
-        <w:t xml:space="preserve">: </w:t>
+        <w:t xml:space="preserve">ittà 30: </w:t>
       </w:r>
       <w:hyperlink r:id="rId12" w:history="1">
         <w:r>
@@ -2167,15 +1527,7 @@
           <w:sz w:val="18"/>
           <w:szCs w:val="18"/>
         </w:rPr>
-        <w:t>tradali</w:t>
-      </w:r>
-      <w:r>
-        <w:rPr>
-          <w:bCs/>
-          <w:sz w:val="18"/>
-          <w:szCs w:val="18"/>
-        </w:rPr>
-        <w:t xml:space="preserve">: </w:t>
+        <w:t xml:space="preserve">tradali: </w:t>
       </w:r>
       <w:hyperlink r:id="rId13" w:history="1">
         <w:r>
@@ -2343,15 +1695,7 @@
           <w:sz w:val="18"/>
           <w:szCs w:val="18"/>
         </w:rPr>
-        <w:t>Rilevazione flusso veicoli tramite spire - anno 2022</w:t>
-      </w:r>
-      <w:r>
-        <w:rPr>
-          <w:bCs/>
-          <w:sz w:val="18"/>
-          <w:szCs w:val="18"/>
-        </w:rPr>
-        <w:t xml:space="preserve">: </w:t>
+        <w:t xml:space="preserve">Rilevazione flusso veicoli tramite spire - anno 2022: </w:t>
       </w:r>
       <w:hyperlink r:id="rId17" w:history="1">
         <w:r>
@@ -2427,7 +1771,6 @@
           <w:sz w:val="18"/>
           <w:szCs w:val="18"/>
         </w:rPr>
-        <w:lastRenderedPageBreak/>
         <w:t>Accuratezza flusso spire – 20</w:t>
       </w:r>
       <w:r>
@@ -2528,31 +1871,7 @@
           <w:sz w:val="18"/>
           <w:szCs w:val="18"/>
         </w:rPr>
-        <w:t xml:space="preserve">Accuratezza flusso spire </w:t>
-      </w:r>
-      <w:r>
-        <w:rPr>
-          <w:bCs/>
-          <w:sz w:val="18"/>
-          <w:szCs w:val="18"/>
-        </w:rPr>
-        <w:t>–</w:t>
-      </w:r>
-      <w:r>
-        <w:rPr>
-          <w:bCs/>
-          <w:sz w:val="18"/>
-          <w:szCs w:val="18"/>
-        </w:rPr>
-        <w:t xml:space="preserve"> 2022</w:t>
-      </w:r>
-      <w:r>
-        <w:rPr>
-          <w:bCs/>
-          <w:sz w:val="18"/>
-          <w:szCs w:val="18"/>
-        </w:rPr>
-        <w:t>:</w:t>
+        <w:t>Accuratezza flusso spire – 2022:</w:t>
       </w:r>
       <w:r>
         <w:rPr>
@@ -2602,6 +1921,7 @@
           <w:sz w:val="18"/>
           <w:szCs w:val="18"/>
         </w:rPr>
+        <w:lastRenderedPageBreak/>
         <w:t xml:space="preserve">Dati centraline qualità dell’aria </w:t>
       </w:r>
       <w:r>
@@ -2610,15 +1930,7 @@
           <w:sz w:val="18"/>
           <w:szCs w:val="18"/>
         </w:rPr>
-        <w:t>2017-2023</w:t>
-      </w:r>
-      <w:r>
-        <w:rPr>
-          <w:bCs/>
-          <w:sz w:val="18"/>
-          <w:szCs w:val="18"/>
-        </w:rPr>
-        <w:t xml:space="preserve">: </w:t>
+        <w:t xml:space="preserve">2017-2023: </w:t>
       </w:r>
       <w:hyperlink r:id="rId22" w:history="1">
         <w:r>
@@ -2649,6 +1961,7 @@
           <w:bCs/>
           <w:sz w:val="18"/>
           <w:szCs w:val="18"/>
+          <w:lang w:val="en-US"/>
         </w:rPr>
       </w:pPr>
       <w:r>
@@ -2657,6 +1970,7 @@
           <w:bCs/>
           <w:sz w:val="18"/>
           <w:szCs w:val="18"/>
+          <w:lang w:val="en-US"/>
         </w:rPr>
         <w:t>GITHUB REPOSITORY</w:t>
       </w:r>
@@ -3552,6 +2866,7 @@
   <w:style w:type="character" w:default="1" w:styleId="Carpredefinitoparagrafo">
     <w:name w:val="Default Paragraph Font"/>
     <w:uiPriority w:val="1"/>
+    <w:semiHidden/>
     <w:unhideWhenUsed/>
   </w:style>
   <w:style w:type="table" w:default="1" w:styleId="Tabellanormale">

</xml_diff>